<commit_message>
Install & Uninstall Firefox ESR wit PS script embedded
</commit_message>
<xml_diff>
--- a/VSA/Agent Procedures/Install & Uninstall Firefox ESR/Install & Uninstall Firefox ESR.docx
+++ b/VSA/Agent Procedures/Install & Uninstall Firefox ESR/Install & Uninstall Firefox ESR.docx
@@ -1,6 +1,6 @@
 
 <file path=word/document.xml><?xml version="1.0" encoding="utf-8"?>
-<w:document xmlns:wpc="http://schemas.microsoft.com/office/word/2010/wordprocessingCanvas" xmlns:cx="http://schemas.microsoft.com/office/drawing/2014/chartex" xmlns:cx1="http://schemas.microsoft.com/office/drawing/2015/9/8/chartex" xmlns:cx2="http://schemas.microsoft.com/office/drawing/2015/10/21/chartex" xmlns:cx3="http://schemas.microsoft.com/office/drawing/2016/5/9/chartex" xmlns:cx4="http://schemas.microsoft.com/office/drawing/2016/5/10/chartex" xmlns:cx5="http://schemas.microsoft.com/office/drawing/2016/5/11/chartex" xmlns:cx6="http://schemas.microsoft.com/office/drawing/2016/5/12/chartex" xmlns:cx7="http://schemas.microsoft.com/office/drawing/2016/5/13/chartex" xmlns:cx8="http://schemas.microsoft.com/office/drawing/2016/5/14/chartex" xmlns:mc="http://schemas.openxmlformats.org/markup-compatibility/2006" xmlns:aink="http://schemas.microsoft.com/office/drawing/2016/ink" xmlns:am3d="http://schemas.microsoft.com/office/drawing/2017/model3d" xmlns:o="urn:schemas-microsoft-com:office:office" xmlns:r="http://schemas.openxmlformats.org/officeDocument/2006/relationships" xmlns:m="http://schemas.openxmlformats.org/officeDocument/2006/math" xmlns:v="urn:schemas-microsoft-com:vml" xmlns:wp14="http://schemas.microsoft.com/office/word/2010/wordprocessingDrawing" xmlns:wp="http://schemas.openxmlformats.org/drawingml/2006/wordprocessingDrawing" xmlns:w10="urn:schemas-microsoft-com:office:word" xmlns:w="http://schemas.openxmlformats.org/wordprocessingml/2006/main" xmlns:w14="http://schemas.microsoft.com/office/word/2010/wordml" xmlns:w15="http://schemas.microsoft.com/office/word/2012/wordml" xmlns:w16cex="http://schemas.microsoft.com/office/word/2018/wordml/cex" xmlns:w16cid="http://schemas.microsoft.com/office/word/2016/wordml/cid" xmlns:w16="http://schemas.microsoft.com/office/word/2018/wordml" xmlns:w16se="http://schemas.microsoft.com/office/word/2015/wordml/symex" xmlns:wpg="http://schemas.microsoft.com/office/word/2010/wordprocessingGroup" xmlns:wpi="http://schemas.microsoft.com/office/word/2010/wordprocessingInk" xmlns:wne="http://schemas.microsoft.com/office/word/2006/wordml" xmlns:wps="http://schemas.microsoft.com/office/word/2010/wordprocessingShape" mc:Ignorable="w14 w15 w16se w16cid w16 w16cex wp14">
+<w:document xmlns:wpc="http://schemas.microsoft.com/office/word/2010/wordprocessingCanvas" xmlns:cx="http://schemas.microsoft.com/office/drawing/2014/chartex" xmlns:cx1="http://schemas.microsoft.com/office/drawing/2015/9/8/chartex" xmlns:cx2="http://schemas.microsoft.com/office/drawing/2015/10/21/chartex" xmlns:cx3="http://schemas.microsoft.com/office/drawing/2016/5/9/chartex" xmlns:cx4="http://schemas.microsoft.com/office/drawing/2016/5/10/chartex" xmlns:cx5="http://schemas.microsoft.com/office/drawing/2016/5/11/chartex" xmlns:cx6="http://schemas.microsoft.com/office/drawing/2016/5/12/chartex" xmlns:cx7="http://schemas.microsoft.com/office/drawing/2016/5/13/chartex" xmlns:cx8="http://schemas.microsoft.com/office/drawing/2016/5/14/chartex" xmlns:mc="http://schemas.openxmlformats.org/markup-compatibility/2006" xmlns:aink="http://schemas.microsoft.com/office/drawing/2016/ink" xmlns:am3d="http://schemas.microsoft.com/office/drawing/2017/model3d" xmlns:o="urn:schemas-microsoft-com:office:office" xmlns:r="http://schemas.openxmlformats.org/officeDocument/2006/relationships" xmlns:m="http://schemas.openxmlformats.org/officeDocument/2006/math" xmlns:v="urn:schemas-microsoft-com:vml" xmlns:wp14="http://schemas.microsoft.com/office/word/2010/wordprocessingDrawing" xmlns:wp="http://schemas.openxmlformats.org/drawingml/2006/wordprocessingDrawing" xmlns:w10="urn:schemas-microsoft-com:office:word" xmlns:w="http://schemas.openxmlformats.org/wordprocessingml/2006/main" xmlns:w14="http://schemas.microsoft.com/office/word/2010/wordml" xmlns:w15="http://schemas.microsoft.com/office/word/2012/wordml" xmlns:w16cex="http://schemas.microsoft.com/office/word/2018/wordml/cex" xmlns:w16cid="http://schemas.microsoft.com/office/word/2016/wordml/cid" xmlns:w16="http://schemas.microsoft.com/office/word/2018/wordml" xmlns:w16sdtdh="http://schemas.microsoft.com/office/word/2020/wordml/sdtdatahash" xmlns:w16se="http://schemas.microsoft.com/office/word/2015/wordml/symex" xmlns:wpg="http://schemas.microsoft.com/office/word/2010/wordprocessingGroup" xmlns:wpi="http://schemas.microsoft.com/office/word/2010/wordprocessingInk" xmlns:wne="http://schemas.microsoft.com/office/word/2006/wordml" xmlns:wps="http://schemas.microsoft.com/office/word/2010/wordprocessingShape" mc:Ignorable="w14 w15 w16se w16cid w16 w16cex w16sdtdh wp14">
   <w:body>
     <w:p>
       <w:pPr>
@@ -46,26 +46,6 @@
       </w:r>
     </w:p>
     <w:p>
-      <w:r>
-        <w:t xml:space="preserve">The Archive contains Agent Procedure Folder XML-file and the </w:t>
-      </w:r>
-      <w:r>
-        <w:rPr>
-          <w:b/>
-          <w:bCs/>
-        </w:rPr>
-        <w:t>Check-Firefox.ps1</w:t>
-      </w:r>
-      <w:r>
-        <w:t xml:space="preserve"> PowerShell script.</w:t>
-      </w:r>
-    </w:p>
-    <w:p>
-      <w:r>
-        <w:t>The PowerShell script is used for detecting and uninstalling Mozilla Firefox.</w:t>
-      </w:r>
-    </w:p>
-    <w:p>
       <w:pPr>
         <w:pStyle w:val="Heading1"/>
       </w:pPr>
@@ -89,43 +69,18 @@
     </w:p>
     <w:p>
       <w:r>
-        <w:t xml:space="preserve">2. </w:t>
-      </w:r>
-      <w:r>
-        <w:t>Upload the Power</w:t>
-      </w:r>
-      <w:r>
-        <w:t xml:space="preserve"> S</w:t>
-      </w:r>
-      <w:r>
-        <w:t xml:space="preserve">hell file to the Shared Files directory of the Managed Files folder: </w:t>
+        <w:t>3</w:t>
+      </w:r>
+      <w:r>
+        <w:t>. Import the XML into the agent procedure</w:t>
+      </w:r>
+      <w:r>
+        <w:t xml:space="preserve"> module</w:t>
+      </w:r>
+      <w:r>
+        <w:t xml:space="preserve">: </w:t>
       </w:r>
       <w:hyperlink r:id="rId10" w:history="1">
-        <w:r>
-          <w:rPr>
-            <w:rStyle w:val="Hyperlink"/>
-          </w:rPr>
-          <w:t>https://helpdesk.kaseya.com/hc/en-gb/articles/360017878358</w:t>
-        </w:r>
-      </w:hyperlink>
-      <w:r>
-        <w:t>.</w:t>
-      </w:r>
-    </w:p>
-    <w:p>
-      <w:r>
-        <w:t>3</w:t>
-      </w:r>
-      <w:r>
-        <w:t>. Import the XML into the agent procedure</w:t>
-      </w:r>
-      <w:r>
-        <w:t xml:space="preserve"> module</w:t>
-      </w:r>
-      <w:r>
-        <w:t xml:space="preserve">: </w:t>
-      </w:r>
-      <w:hyperlink r:id="rId11" w:history="1">
         <w:r>
           <w:rPr>
             <w:rStyle w:val="Hyperlink"/>
@@ -171,12 +126,12 @@
       </w:r>
     </w:p>
     <w:sectPr>
-      <w:headerReference w:type="even" r:id="rId12"/>
-      <w:headerReference w:type="default" r:id="rId13"/>
-      <w:footerReference w:type="even" r:id="rId14"/>
-      <w:footerReference w:type="default" r:id="rId15"/>
-      <w:headerReference w:type="first" r:id="rId16"/>
-      <w:footerReference w:type="first" r:id="rId17"/>
+      <w:headerReference w:type="even" r:id="rId11"/>
+      <w:headerReference w:type="default" r:id="rId12"/>
+      <w:footerReference w:type="even" r:id="rId13"/>
+      <w:footerReference w:type="default" r:id="rId14"/>
+      <w:headerReference w:type="first" r:id="rId15"/>
+      <w:footerReference w:type="first" r:id="rId16"/>
       <w:pgSz w:w="11906" w:h="16838" w:code="9"/>
       <w:pgMar w:top="1134" w:right="567" w:bottom="1134" w:left="1134" w:header="720" w:footer="720" w:gutter="0"/>
       <w:cols w:space="720"/>
@@ -187,7 +142,7 @@
 </file>
 
 <file path=word/endnotes.xml><?xml version="1.0" encoding="utf-8"?>
-<w:endnotes xmlns:wpc="http://schemas.microsoft.com/office/word/2010/wordprocessingCanvas" xmlns:cx="http://schemas.microsoft.com/office/drawing/2014/chartex" xmlns:cx1="http://schemas.microsoft.com/office/drawing/2015/9/8/chartex" xmlns:cx2="http://schemas.microsoft.com/office/drawing/2015/10/21/chartex" xmlns:cx3="http://schemas.microsoft.com/office/drawing/2016/5/9/chartex" xmlns:cx4="http://schemas.microsoft.com/office/drawing/2016/5/10/chartex" xmlns:cx5="http://schemas.microsoft.com/office/drawing/2016/5/11/chartex" xmlns:cx6="http://schemas.microsoft.com/office/drawing/2016/5/12/chartex" xmlns:cx7="http://schemas.microsoft.com/office/drawing/2016/5/13/chartex" xmlns:cx8="http://schemas.microsoft.com/office/drawing/2016/5/14/chartex" xmlns:mc="http://schemas.openxmlformats.org/markup-compatibility/2006" xmlns:aink="http://schemas.microsoft.com/office/drawing/2016/ink" xmlns:am3d="http://schemas.microsoft.com/office/drawing/2017/model3d" xmlns:o="urn:schemas-microsoft-com:office:office" xmlns:r="http://schemas.openxmlformats.org/officeDocument/2006/relationships" xmlns:m="http://schemas.openxmlformats.org/officeDocument/2006/math" xmlns:v="urn:schemas-microsoft-com:vml" xmlns:wp14="http://schemas.microsoft.com/office/word/2010/wordprocessingDrawing" xmlns:wp="http://schemas.openxmlformats.org/drawingml/2006/wordprocessingDrawing" xmlns:w10="urn:schemas-microsoft-com:office:word" xmlns:w="http://schemas.openxmlformats.org/wordprocessingml/2006/main" xmlns:w14="http://schemas.microsoft.com/office/word/2010/wordml" xmlns:w15="http://schemas.microsoft.com/office/word/2012/wordml" xmlns:w16cex="http://schemas.microsoft.com/office/word/2018/wordml/cex" xmlns:w16cid="http://schemas.microsoft.com/office/word/2016/wordml/cid" xmlns:w16="http://schemas.microsoft.com/office/word/2018/wordml" xmlns:w16se="http://schemas.microsoft.com/office/word/2015/wordml/symex" xmlns:wpg="http://schemas.microsoft.com/office/word/2010/wordprocessingGroup" xmlns:wpi="http://schemas.microsoft.com/office/word/2010/wordprocessingInk" xmlns:wne="http://schemas.microsoft.com/office/word/2006/wordml" xmlns:wps="http://schemas.microsoft.com/office/word/2010/wordprocessingShape" mc:Ignorable="w14 w15 w16se w16cid w16 w16cex wp14">
+<w:endnotes xmlns:wpc="http://schemas.microsoft.com/office/word/2010/wordprocessingCanvas" xmlns:cx="http://schemas.microsoft.com/office/drawing/2014/chartex" xmlns:cx1="http://schemas.microsoft.com/office/drawing/2015/9/8/chartex" xmlns:cx2="http://schemas.microsoft.com/office/drawing/2015/10/21/chartex" xmlns:cx3="http://schemas.microsoft.com/office/drawing/2016/5/9/chartex" xmlns:cx4="http://schemas.microsoft.com/office/drawing/2016/5/10/chartex" xmlns:cx5="http://schemas.microsoft.com/office/drawing/2016/5/11/chartex" xmlns:cx6="http://schemas.microsoft.com/office/drawing/2016/5/12/chartex" xmlns:cx7="http://schemas.microsoft.com/office/drawing/2016/5/13/chartex" xmlns:cx8="http://schemas.microsoft.com/office/drawing/2016/5/14/chartex" xmlns:mc="http://schemas.openxmlformats.org/markup-compatibility/2006" xmlns:aink="http://schemas.microsoft.com/office/drawing/2016/ink" xmlns:am3d="http://schemas.microsoft.com/office/drawing/2017/model3d" xmlns:o="urn:schemas-microsoft-com:office:office" xmlns:r="http://schemas.openxmlformats.org/officeDocument/2006/relationships" xmlns:m="http://schemas.openxmlformats.org/officeDocument/2006/math" xmlns:v="urn:schemas-microsoft-com:vml" xmlns:wp14="http://schemas.microsoft.com/office/word/2010/wordprocessingDrawing" xmlns:wp="http://schemas.openxmlformats.org/drawingml/2006/wordprocessingDrawing" xmlns:w10="urn:schemas-microsoft-com:office:word" xmlns:w="http://schemas.openxmlformats.org/wordprocessingml/2006/main" xmlns:w14="http://schemas.microsoft.com/office/word/2010/wordml" xmlns:w15="http://schemas.microsoft.com/office/word/2012/wordml" xmlns:w16cex="http://schemas.microsoft.com/office/word/2018/wordml/cex" xmlns:w16cid="http://schemas.microsoft.com/office/word/2016/wordml/cid" xmlns:w16="http://schemas.microsoft.com/office/word/2018/wordml" xmlns:w16sdtdh="http://schemas.microsoft.com/office/word/2020/wordml/sdtdatahash" xmlns:w16se="http://schemas.microsoft.com/office/word/2015/wordml/symex" xmlns:wpg="http://schemas.microsoft.com/office/word/2010/wordprocessingGroup" xmlns:wpi="http://schemas.microsoft.com/office/word/2010/wordprocessingInk" xmlns:wne="http://schemas.microsoft.com/office/word/2006/wordml" xmlns:wps="http://schemas.microsoft.com/office/word/2010/wordprocessingShape" mc:Ignorable="w14 w15 w16se w16cid w16 w16cex w16sdtdh wp14">
   <w:endnote w:type="separator" w:id="-1">
     <w:p>
       <w:pPr>
@@ -212,7 +167,7 @@
 </file>
 
 <file path=word/footer1.xml><?xml version="1.0" encoding="utf-8"?>
-<w:ftr xmlns:wpc="http://schemas.microsoft.com/office/word/2010/wordprocessingCanvas" xmlns:cx="http://schemas.microsoft.com/office/drawing/2014/chartex" xmlns:cx1="http://schemas.microsoft.com/office/drawing/2015/9/8/chartex" xmlns:cx2="http://schemas.microsoft.com/office/drawing/2015/10/21/chartex" xmlns:cx3="http://schemas.microsoft.com/office/drawing/2016/5/9/chartex" xmlns:cx4="http://schemas.microsoft.com/office/drawing/2016/5/10/chartex" xmlns:cx5="http://schemas.microsoft.com/office/drawing/2016/5/11/chartex" xmlns:cx6="http://schemas.microsoft.com/office/drawing/2016/5/12/chartex" xmlns:cx7="http://schemas.microsoft.com/office/drawing/2016/5/13/chartex" xmlns:cx8="http://schemas.microsoft.com/office/drawing/2016/5/14/chartex" xmlns:mc="http://schemas.openxmlformats.org/markup-compatibility/2006" xmlns:aink="http://schemas.microsoft.com/office/drawing/2016/ink" xmlns:am3d="http://schemas.microsoft.com/office/drawing/2017/model3d" xmlns:o="urn:schemas-microsoft-com:office:office" xmlns:r="http://schemas.openxmlformats.org/officeDocument/2006/relationships" xmlns:m="http://schemas.openxmlformats.org/officeDocument/2006/math" xmlns:v="urn:schemas-microsoft-com:vml" xmlns:wp14="http://schemas.microsoft.com/office/word/2010/wordprocessingDrawing" xmlns:wp="http://schemas.openxmlformats.org/drawingml/2006/wordprocessingDrawing" xmlns:w10="urn:schemas-microsoft-com:office:word" xmlns:w="http://schemas.openxmlformats.org/wordprocessingml/2006/main" xmlns:w14="http://schemas.microsoft.com/office/word/2010/wordml" xmlns:w15="http://schemas.microsoft.com/office/word/2012/wordml" xmlns:w16cex="http://schemas.microsoft.com/office/word/2018/wordml/cex" xmlns:w16cid="http://schemas.microsoft.com/office/word/2016/wordml/cid" xmlns:w16="http://schemas.microsoft.com/office/word/2018/wordml" xmlns:w16se="http://schemas.microsoft.com/office/word/2015/wordml/symex" xmlns:wpg="http://schemas.microsoft.com/office/word/2010/wordprocessingGroup" xmlns:wpi="http://schemas.microsoft.com/office/word/2010/wordprocessingInk" xmlns:wne="http://schemas.microsoft.com/office/word/2006/wordml" xmlns:wps="http://schemas.microsoft.com/office/word/2010/wordprocessingShape" mc:Ignorable="w14 w15 w16se w16cid w16 w16cex wp14">
+<w:ftr xmlns:wpc="http://schemas.microsoft.com/office/word/2010/wordprocessingCanvas" xmlns:cx="http://schemas.microsoft.com/office/drawing/2014/chartex" xmlns:cx1="http://schemas.microsoft.com/office/drawing/2015/9/8/chartex" xmlns:cx2="http://schemas.microsoft.com/office/drawing/2015/10/21/chartex" xmlns:cx3="http://schemas.microsoft.com/office/drawing/2016/5/9/chartex" xmlns:cx4="http://schemas.microsoft.com/office/drawing/2016/5/10/chartex" xmlns:cx5="http://schemas.microsoft.com/office/drawing/2016/5/11/chartex" xmlns:cx6="http://schemas.microsoft.com/office/drawing/2016/5/12/chartex" xmlns:cx7="http://schemas.microsoft.com/office/drawing/2016/5/13/chartex" xmlns:cx8="http://schemas.microsoft.com/office/drawing/2016/5/14/chartex" xmlns:mc="http://schemas.openxmlformats.org/markup-compatibility/2006" xmlns:aink="http://schemas.microsoft.com/office/drawing/2016/ink" xmlns:am3d="http://schemas.microsoft.com/office/drawing/2017/model3d" xmlns:o="urn:schemas-microsoft-com:office:office" xmlns:r="http://schemas.openxmlformats.org/officeDocument/2006/relationships" xmlns:m="http://schemas.openxmlformats.org/officeDocument/2006/math" xmlns:v="urn:schemas-microsoft-com:vml" xmlns:wp14="http://schemas.microsoft.com/office/word/2010/wordprocessingDrawing" xmlns:wp="http://schemas.openxmlformats.org/drawingml/2006/wordprocessingDrawing" xmlns:w10="urn:schemas-microsoft-com:office:word" xmlns:w="http://schemas.openxmlformats.org/wordprocessingml/2006/main" xmlns:w14="http://schemas.microsoft.com/office/word/2010/wordml" xmlns:w15="http://schemas.microsoft.com/office/word/2012/wordml" xmlns:w16cex="http://schemas.microsoft.com/office/word/2018/wordml/cex" xmlns:w16cid="http://schemas.microsoft.com/office/word/2016/wordml/cid" xmlns:w16="http://schemas.microsoft.com/office/word/2018/wordml" xmlns:w16sdtdh="http://schemas.microsoft.com/office/word/2020/wordml/sdtdatahash" xmlns:w16se="http://schemas.microsoft.com/office/word/2015/wordml/symex" xmlns:wpg="http://schemas.microsoft.com/office/word/2010/wordprocessingGroup" xmlns:wpi="http://schemas.microsoft.com/office/word/2010/wordprocessingInk" xmlns:wne="http://schemas.microsoft.com/office/word/2006/wordml" xmlns:wps="http://schemas.microsoft.com/office/word/2010/wordprocessingShape" mc:Ignorable="w14 w15 w16se w16cid w16 w16cex w16sdtdh wp14">
   <w:p>
     <w:pPr>
       <w:pStyle w:val="Footer"/>
@@ -222,7 +177,7 @@
 </file>
 
 <file path=word/footer2.xml><?xml version="1.0" encoding="utf-8"?>
-<w:ftr xmlns:wpc="http://schemas.microsoft.com/office/word/2010/wordprocessingCanvas" xmlns:cx="http://schemas.microsoft.com/office/drawing/2014/chartex" xmlns:cx1="http://schemas.microsoft.com/office/drawing/2015/9/8/chartex" xmlns:cx2="http://schemas.microsoft.com/office/drawing/2015/10/21/chartex" xmlns:cx3="http://schemas.microsoft.com/office/drawing/2016/5/9/chartex" xmlns:cx4="http://schemas.microsoft.com/office/drawing/2016/5/10/chartex" xmlns:cx5="http://schemas.microsoft.com/office/drawing/2016/5/11/chartex" xmlns:cx6="http://schemas.microsoft.com/office/drawing/2016/5/12/chartex" xmlns:cx7="http://schemas.microsoft.com/office/drawing/2016/5/13/chartex" xmlns:cx8="http://schemas.microsoft.com/office/drawing/2016/5/14/chartex" xmlns:mc="http://schemas.openxmlformats.org/markup-compatibility/2006" xmlns:aink="http://schemas.microsoft.com/office/drawing/2016/ink" xmlns:am3d="http://schemas.microsoft.com/office/drawing/2017/model3d" xmlns:o="urn:schemas-microsoft-com:office:office" xmlns:r="http://schemas.openxmlformats.org/officeDocument/2006/relationships" xmlns:m="http://schemas.openxmlformats.org/officeDocument/2006/math" xmlns:v="urn:schemas-microsoft-com:vml" xmlns:wp14="http://schemas.microsoft.com/office/word/2010/wordprocessingDrawing" xmlns:wp="http://schemas.openxmlformats.org/drawingml/2006/wordprocessingDrawing" xmlns:w10="urn:schemas-microsoft-com:office:word" xmlns:w="http://schemas.openxmlformats.org/wordprocessingml/2006/main" xmlns:w14="http://schemas.microsoft.com/office/word/2010/wordml" xmlns:w15="http://schemas.microsoft.com/office/word/2012/wordml" xmlns:w16cex="http://schemas.microsoft.com/office/word/2018/wordml/cex" xmlns:w16cid="http://schemas.microsoft.com/office/word/2016/wordml/cid" xmlns:w16="http://schemas.microsoft.com/office/word/2018/wordml" xmlns:w16se="http://schemas.microsoft.com/office/word/2015/wordml/symex" xmlns:wpg="http://schemas.microsoft.com/office/word/2010/wordprocessingGroup" xmlns:wpi="http://schemas.microsoft.com/office/word/2010/wordprocessingInk" xmlns:wne="http://schemas.microsoft.com/office/word/2006/wordml" xmlns:wps="http://schemas.microsoft.com/office/word/2010/wordprocessingShape" mc:Ignorable="w14 w15 w16se w16cid w16 w16cex wp14">
+<w:ftr xmlns:wpc="http://schemas.microsoft.com/office/word/2010/wordprocessingCanvas" xmlns:cx="http://schemas.microsoft.com/office/drawing/2014/chartex" xmlns:cx1="http://schemas.microsoft.com/office/drawing/2015/9/8/chartex" xmlns:cx2="http://schemas.microsoft.com/office/drawing/2015/10/21/chartex" xmlns:cx3="http://schemas.microsoft.com/office/drawing/2016/5/9/chartex" xmlns:cx4="http://schemas.microsoft.com/office/drawing/2016/5/10/chartex" xmlns:cx5="http://schemas.microsoft.com/office/drawing/2016/5/11/chartex" xmlns:cx6="http://schemas.microsoft.com/office/drawing/2016/5/12/chartex" xmlns:cx7="http://schemas.microsoft.com/office/drawing/2016/5/13/chartex" xmlns:cx8="http://schemas.microsoft.com/office/drawing/2016/5/14/chartex" xmlns:mc="http://schemas.openxmlformats.org/markup-compatibility/2006" xmlns:aink="http://schemas.microsoft.com/office/drawing/2016/ink" xmlns:am3d="http://schemas.microsoft.com/office/drawing/2017/model3d" xmlns:o="urn:schemas-microsoft-com:office:office" xmlns:r="http://schemas.openxmlformats.org/officeDocument/2006/relationships" xmlns:m="http://schemas.openxmlformats.org/officeDocument/2006/math" xmlns:v="urn:schemas-microsoft-com:vml" xmlns:wp14="http://schemas.microsoft.com/office/word/2010/wordprocessingDrawing" xmlns:wp="http://schemas.openxmlformats.org/drawingml/2006/wordprocessingDrawing" xmlns:w10="urn:schemas-microsoft-com:office:word" xmlns:w="http://schemas.openxmlformats.org/wordprocessingml/2006/main" xmlns:w14="http://schemas.microsoft.com/office/word/2010/wordml" xmlns:w15="http://schemas.microsoft.com/office/word/2012/wordml" xmlns:w16cex="http://schemas.microsoft.com/office/word/2018/wordml/cex" xmlns:w16cid="http://schemas.microsoft.com/office/word/2016/wordml/cid" xmlns:w16="http://schemas.microsoft.com/office/word/2018/wordml" xmlns:w16sdtdh="http://schemas.microsoft.com/office/word/2020/wordml/sdtdatahash" xmlns:w16se="http://schemas.microsoft.com/office/word/2015/wordml/symex" xmlns:wpg="http://schemas.microsoft.com/office/word/2010/wordprocessingGroup" xmlns:wpi="http://schemas.microsoft.com/office/word/2010/wordprocessingInk" xmlns:wne="http://schemas.microsoft.com/office/word/2006/wordml" xmlns:wps="http://schemas.microsoft.com/office/word/2010/wordprocessingShape" mc:Ignorable="w14 w15 w16se w16cid w16 w16cex w16sdtdh wp14">
   <w:p>
     <w:pPr>
       <w:pStyle w:val="Footer"/>
@@ -232,7 +187,7 @@
 </file>
 
 <file path=word/footer3.xml><?xml version="1.0" encoding="utf-8"?>
-<w:ftr xmlns:wpc="http://schemas.microsoft.com/office/word/2010/wordprocessingCanvas" xmlns:cx="http://schemas.microsoft.com/office/drawing/2014/chartex" xmlns:cx1="http://schemas.microsoft.com/office/drawing/2015/9/8/chartex" xmlns:cx2="http://schemas.microsoft.com/office/drawing/2015/10/21/chartex" xmlns:cx3="http://schemas.microsoft.com/office/drawing/2016/5/9/chartex" xmlns:cx4="http://schemas.microsoft.com/office/drawing/2016/5/10/chartex" xmlns:cx5="http://schemas.microsoft.com/office/drawing/2016/5/11/chartex" xmlns:cx6="http://schemas.microsoft.com/office/drawing/2016/5/12/chartex" xmlns:cx7="http://schemas.microsoft.com/office/drawing/2016/5/13/chartex" xmlns:cx8="http://schemas.microsoft.com/office/drawing/2016/5/14/chartex" xmlns:mc="http://schemas.openxmlformats.org/markup-compatibility/2006" xmlns:aink="http://schemas.microsoft.com/office/drawing/2016/ink" xmlns:am3d="http://schemas.microsoft.com/office/drawing/2017/model3d" xmlns:o="urn:schemas-microsoft-com:office:office" xmlns:r="http://schemas.openxmlformats.org/officeDocument/2006/relationships" xmlns:m="http://schemas.openxmlformats.org/officeDocument/2006/math" xmlns:v="urn:schemas-microsoft-com:vml" xmlns:wp14="http://schemas.microsoft.com/office/word/2010/wordprocessingDrawing" xmlns:wp="http://schemas.openxmlformats.org/drawingml/2006/wordprocessingDrawing" xmlns:w10="urn:schemas-microsoft-com:office:word" xmlns:w="http://schemas.openxmlformats.org/wordprocessingml/2006/main" xmlns:w14="http://schemas.microsoft.com/office/word/2010/wordml" xmlns:w15="http://schemas.microsoft.com/office/word/2012/wordml" xmlns:w16cex="http://schemas.microsoft.com/office/word/2018/wordml/cex" xmlns:w16cid="http://schemas.microsoft.com/office/word/2016/wordml/cid" xmlns:w16="http://schemas.microsoft.com/office/word/2018/wordml" xmlns:w16se="http://schemas.microsoft.com/office/word/2015/wordml/symex" xmlns:wpg="http://schemas.microsoft.com/office/word/2010/wordprocessingGroup" xmlns:wpi="http://schemas.microsoft.com/office/word/2010/wordprocessingInk" xmlns:wne="http://schemas.microsoft.com/office/word/2006/wordml" xmlns:wps="http://schemas.microsoft.com/office/word/2010/wordprocessingShape" mc:Ignorable="w14 w15 w16se w16cid w16 w16cex wp14">
+<w:ftr xmlns:wpc="http://schemas.microsoft.com/office/word/2010/wordprocessingCanvas" xmlns:cx="http://schemas.microsoft.com/office/drawing/2014/chartex" xmlns:cx1="http://schemas.microsoft.com/office/drawing/2015/9/8/chartex" xmlns:cx2="http://schemas.microsoft.com/office/drawing/2015/10/21/chartex" xmlns:cx3="http://schemas.microsoft.com/office/drawing/2016/5/9/chartex" xmlns:cx4="http://schemas.microsoft.com/office/drawing/2016/5/10/chartex" xmlns:cx5="http://schemas.microsoft.com/office/drawing/2016/5/11/chartex" xmlns:cx6="http://schemas.microsoft.com/office/drawing/2016/5/12/chartex" xmlns:cx7="http://schemas.microsoft.com/office/drawing/2016/5/13/chartex" xmlns:cx8="http://schemas.microsoft.com/office/drawing/2016/5/14/chartex" xmlns:mc="http://schemas.openxmlformats.org/markup-compatibility/2006" xmlns:aink="http://schemas.microsoft.com/office/drawing/2016/ink" xmlns:am3d="http://schemas.microsoft.com/office/drawing/2017/model3d" xmlns:o="urn:schemas-microsoft-com:office:office" xmlns:r="http://schemas.openxmlformats.org/officeDocument/2006/relationships" xmlns:m="http://schemas.openxmlformats.org/officeDocument/2006/math" xmlns:v="urn:schemas-microsoft-com:vml" xmlns:wp14="http://schemas.microsoft.com/office/word/2010/wordprocessingDrawing" xmlns:wp="http://schemas.openxmlformats.org/drawingml/2006/wordprocessingDrawing" xmlns:w10="urn:schemas-microsoft-com:office:word" xmlns:w="http://schemas.openxmlformats.org/wordprocessingml/2006/main" xmlns:w14="http://schemas.microsoft.com/office/word/2010/wordml" xmlns:w15="http://schemas.microsoft.com/office/word/2012/wordml" xmlns:w16cex="http://schemas.microsoft.com/office/word/2018/wordml/cex" xmlns:w16cid="http://schemas.microsoft.com/office/word/2016/wordml/cid" xmlns:w16="http://schemas.microsoft.com/office/word/2018/wordml" xmlns:w16sdtdh="http://schemas.microsoft.com/office/word/2020/wordml/sdtdatahash" xmlns:w16se="http://schemas.microsoft.com/office/word/2015/wordml/symex" xmlns:wpg="http://schemas.microsoft.com/office/word/2010/wordprocessingGroup" xmlns:wpi="http://schemas.microsoft.com/office/word/2010/wordprocessingInk" xmlns:wne="http://schemas.microsoft.com/office/word/2006/wordml" xmlns:wps="http://schemas.microsoft.com/office/word/2010/wordprocessingShape" mc:Ignorable="w14 w15 w16se w16cid w16 w16cex w16sdtdh wp14">
   <w:p>
     <w:pPr>
       <w:pStyle w:val="Footer"/>
@@ -242,7 +197,7 @@
 </file>
 
 <file path=word/footnotes.xml><?xml version="1.0" encoding="utf-8"?>
-<w:footnotes xmlns:wpc="http://schemas.microsoft.com/office/word/2010/wordprocessingCanvas" xmlns:cx="http://schemas.microsoft.com/office/drawing/2014/chartex" xmlns:cx1="http://schemas.microsoft.com/office/drawing/2015/9/8/chartex" xmlns:cx2="http://schemas.microsoft.com/office/drawing/2015/10/21/chartex" xmlns:cx3="http://schemas.microsoft.com/office/drawing/2016/5/9/chartex" xmlns:cx4="http://schemas.microsoft.com/office/drawing/2016/5/10/chartex" xmlns:cx5="http://schemas.microsoft.com/office/drawing/2016/5/11/chartex" xmlns:cx6="http://schemas.microsoft.com/office/drawing/2016/5/12/chartex" xmlns:cx7="http://schemas.microsoft.com/office/drawing/2016/5/13/chartex" xmlns:cx8="http://schemas.microsoft.com/office/drawing/2016/5/14/chartex" xmlns:mc="http://schemas.openxmlformats.org/markup-compatibility/2006" xmlns:aink="http://schemas.microsoft.com/office/drawing/2016/ink" xmlns:am3d="http://schemas.microsoft.com/office/drawing/2017/model3d" xmlns:o="urn:schemas-microsoft-com:office:office" xmlns:r="http://schemas.openxmlformats.org/officeDocument/2006/relationships" xmlns:m="http://schemas.openxmlformats.org/officeDocument/2006/math" xmlns:v="urn:schemas-microsoft-com:vml" xmlns:wp14="http://schemas.microsoft.com/office/word/2010/wordprocessingDrawing" xmlns:wp="http://schemas.openxmlformats.org/drawingml/2006/wordprocessingDrawing" xmlns:w10="urn:schemas-microsoft-com:office:word" xmlns:w="http://schemas.openxmlformats.org/wordprocessingml/2006/main" xmlns:w14="http://schemas.microsoft.com/office/word/2010/wordml" xmlns:w15="http://schemas.microsoft.com/office/word/2012/wordml" xmlns:w16cex="http://schemas.microsoft.com/office/word/2018/wordml/cex" xmlns:w16cid="http://schemas.microsoft.com/office/word/2016/wordml/cid" xmlns:w16="http://schemas.microsoft.com/office/word/2018/wordml" xmlns:w16se="http://schemas.microsoft.com/office/word/2015/wordml/symex" xmlns:wpg="http://schemas.microsoft.com/office/word/2010/wordprocessingGroup" xmlns:wpi="http://schemas.microsoft.com/office/word/2010/wordprocessingInk" xmlns:wne="http://schemas.microsoft.com/office/word/2006/wordml" xmlns:wps="http://schemas.microsoft.com/office/word/2010/wordprocessingShape" mc:Ignorable="w14 w15 w16se w16cid w16 w16cex wp14">
+<w:footnotes xmlns:wpc="http://schemas.microsoft.com/office/word/2010/wordprocessingCanvas" xmlns:cx="http://schemas.microsoft.com/office/drawing/2014/chartex" xmlns:cx1="http://schemas.microsoft.com/office/drawing/2015/9/8/chartex" xmlns:cx2="http://schemas.microsoft.com/office/drawing/2015/10/21/chartex" xmlns:cx3="http://schemas.microsoft.com/office/drawing/2016/5/9/chartex" xmlns:cx4="http://schemas.microsoft.com/office/drawing/2016/5/10/chartex" xmlns:cx5="http://schemas.microsoft.com/office/drawing/2016/5/11/chartex" xmlns:cx6="http://schemas.microsoft.com/office/drawing/2016/5/12/chartex" xmlns:cx7="http://schemas.microsoft.com/office/drawing/2016/5/13/chartex" xmlns:cx8="http://schemas.microsoft.com/office/drawing/2016/5/14/chartex" xmlns:mc="http://schemas.openxmlformats.org/markup-compatibility/2006" xmlns:aink="http://schemas.microsoft.com/office/drawing/2016/ink" xmlns:am3d="http://schemas.microsoft.com/office/drawing/2017/model3d" xmlns:o="urn:schemas-microsoft-com:office:office" xmlns:r="http://schemas.openxmlformats.org/officeDocument/2006/relationships" xmlns:m="http://schemas.openxmlformats.org/officeDocument/2006/math" xmlns:v="urn:schemas-microsoft-com:vml" xmlns:wp14="http://schemas.microsoft.com/office/word/2010/wordprocessingDrawing" xmlns:wp="http://schemas.openxmlformats.org/drawingml/2006/wordprocessingDrawing" xmlns:w10="urn:schemas-microsoft-com:office:word" xmlns:w="http://schemas.openxmlformats.org/wordprocessingml/2006/main" xmlns:w14="http://schemas.microsoft.com/office/word/2010/wordml" xmlns:w15="http://schemas.microsoft.com/office/word/2012/wordml" xmlns:w16cex="http://schemas.microsoft.com/office/word/2018/wordml/cex" xmlns:w16cid="http://schemas.microsoft.com/office/word/2016/wordml/cid" xmlns:w16="http://schemas.microsoft.com/office/word/2018/wordml" xmlns:w16sdtdh="http://schemas.microsoft.com/office/word/2020/wordml/sdtdatahash" xmlns:w16se="http://schemas.microsoft.com/office/word/2015/wordml/symex" xmlns:wpg="http://schemas.microsoft.com/office/word/2010/wordprocessingGroup" xmlns:wpi="http://schemas.microsoft.com/office/word/2010/wordprocessingInk" xmlns:wne="http://schemas.microsoft.com/office/word/2006/wordml" xmlns:wps="http://schemas.microsoft.com/office/word/2010/wordprocessingShape" mc:Ignorable="w14 w15 w16se w16cid w16 w16cex w16sdtdh wp14">
   <w:footnote w:type="separator" w:id="-1">
     <w:p>
       <w:pPr>
@@ -267,7 +222,7 @@
 </file>
 
 <file path=word/header1.xml><?xml version="1.0" encoding="utf-8"?>
-<w:hdr xmlns:wpc="http://schemas.microsoft.com/office/word/2010/wordprocessingCanvas" xmlns:cx="http://schemas.microsoft.com/office/drawing/2014/chartex" xmlns:cx1="http://schemas.microsoft.com/office/drawing/2015/9/8/chartex" xmlns:cx2="http://schemas.microsoft.com/office/drawing/2015/10/21/chartex" xmlns:cx3="http://schemas.microsoft.com/office/drawing/2016/5/9/chartex" xmlns:cx4="http://schemas.microsoft.com/office/drawing/2016/5/10/chartex" xmlns:cx5="http://schemas.microsoft.com/office/drawing/2016/5/11/chartex" xmlns:cx6="http://schemas.microsoft.com/office/drawing/2016/5/12/chartex" xmlns:cx7="http://schemas.microsoft.com/office/drawing/2016/5/13/chartex" xmlns:cx8="http://schemas.microsoft.com/office/drawing/2016/5/14/chartex" xmlns:mc="http://schemas.openxmlformats.org/markup-compatibility/2006" xmlns:aink="http://schemas.microsoft.com/office/drawing/2016/ink" xmlns:am3d="http://schemas.microsoft.com/office/drawing/2017/model3d" xmlns:o="urn:schemas-microsoft-com:office:office" xmlns:r="http://schemas.openxmlformats.org/officeDocument/2006/relationships" xmlns:m="http://schemas.openxmlformats.org/officeDocument/2006/math" xmlns:v="urn:schemas-microsoft-com:vml" xmlns:wp14="http://schemas.microsoft.com/office/word/2010/wordprocessingDrawing" xmlns:wp="http://schemas.openxmlformats.org/drawingml/2006/wordprocessingDrawing" xmlns:w10="urn:schemas-microsoft-com:office:word" xmlns:w="http://schemas.openxmlformats.org/wordprocessingml/2006/main" xmlns:w14="http://schemas.microsoft.com/office/word/2010/wordml" xmlns:w15="http://schemas.microsoft.com/office/word/2012/wordml" xmlns:w16cex="http://schemas.microsoft.com/office/word/2018/wordml/cex" xmlns:w16cid="http://schemas.microsoft.com/office/word/2016/wordml/cid" xmlns:w16="http://schemas.microsoft.com/office/word/2018/wordml" xmlns:w16se="http://schemas.microsoft.com/office/word/2015/wordml/symex" xmlns:wpg="http://schemas.microsoft.com/office/word/2010/wordprocessingGroup" xmlns:wpi="http://schemas.microsoft.com/office/word/2010/wordprocessingInk" xmlns:wne="http://schemas.microsoft.com/office/word/2006/wordml" xmlns:wps="http://schemas.microsoft.com/office/word/2010/wordprocessingShape" mc:Ignorable="w14 w15 w16se w16cid w16 w16cex wp14">
+<w:hdr xmlns:wpc="http://schemas.microsoft.com/office/word/2010/wordprocessingCanvas" xmlns:cx="http://schemas.microsoft.com/office/drawing/2014/chartex" xmlns:cx1="http://schemas.microsoft.com/office/drawing/2015/9/8/chartex" xmlns:cx2="http://schemas.microsoft.com/office/drawing/2015/10/21/chartex" xmlns:cx3="http://schemas.microsoft.com/office/drawing/2016/5/9/chartex" xmlns:cx4="http://schemas.microsoft.com/office/drawing/2016/5/10/chartex" xmlns:cx5="http://schemas.microsoft.com/office/drawing/2016/5/11/chartex" xmlns:cx6="http://schemas.microsoft.com/office/drawing/2016/5/12/chartex" xmlns:cx7="http://schemas.microsoft.com/office/drawing/2016/5/13/chartex" xmlns:cx8="http://schemas.microsoft.com/office/drawing/2016/5/14/chartex" xmlns:mc="http://schemas.openxmlformats.org/markup-compatibility/2006" xmlns:aink="http://schemas.microsoft.com/office/drawing/2016/ink" xmlns:am3d="http://schemas.microsoft.com/office/drawing/2017/model3d" xmlns:o="urn:schemas-microsoft-com:office:office" xmlns:r="http://schemas.openxmlformats.org/officeDocument/2006/relationships" xmlns:m="http://schemas.openxmlformats.org/officeDocument/2006/math" xmlns:v="urn:schemas-microsoft-com:vml" xmlns:wp14="http://schemas.microsoft.com/office/word/2010/wordprocessingDrawing" xmlns:wp="http://schemas.openxmlformats.org/drawingml/2006/wordprocessingDrawing" xmlns:w10="urn:schemas-microsoft-com:office:word" xmlns:w="http://schemas.openxmlformats.org/wordprocessingml/2006/main" xmlns:w14="http://schemas.microsoft.com/office/word/2010/wordml" xmlns:w15="http://schemas.microsoft.com/office/word/2012/wordml" xmlns:w16cex="http://schemas.microsoft.com/office/word/2018/wordml/cex" xmlns:w16cid="http://schemas.microsoft.com/office/word/2016/wordml/cid" xmlns:w16="http://schemas.microsoft.com/office/word/2018/wordml" xmlns:w16sdtdh="http://schemas.microsoft.com/office/word/2020/wordml/sdtdatahash" xmlns:w16se="http://schemas.microsoft.com/office/word/2015/wordml/symex" xmlns:wpg="http://schemas.microsoft.com/office/word/2010/wordprocessingGroup" xmlns:wpi="http://schemas.microsoft.com/office/word/2010/wordprocessingInk" xmlns:wne="http://schemas.microsoft.com/office/word/2006/wordml" xmlns:wps="http://schemas.microsoft.com/office/word/2010/wordprocessingShape" mc:Ignorable="w14 w15 w16se w16cid w16 w16cex w16sdtdh wp14">
   <w:p>
     <w:pPr>
       <w:pStyle w:val="Header"/>
@@ -307,7 +262,7 @@
 </file>
 
 <file path=word/header2.xml><?xml version="1.0" encoding="utf-8"?>
-<w:hdr xmlns:wpc="http://schemas.microsoft.com/office/word/2010/wordprocessingCanvas" xmlns:cx="http://schemas.microsoft.com/office/drawing/2014/chartex" xmlns:cx1="http://schemas.microsoft.com/office/drawing/2015/9/8/chartex" xmlns:cx2="http://schemas.microsoft.com/office/drawing/2015/10/21/chartex" xmlns:cx3="http://schemas.microsoft.com/office/drawing/2016/5/9/chartex" xmlns:cx4="http://schemas.microsoft.com/office/drawing/2016/5/10/chartex" xmlns:cx5="http://schemas.microsoft.com/office/drawing/2016/5/11/chartex" xmlns:cx6="http://schemas.microsoft.com/office/drawing/2016/5/12/chartex" xmlns:cx7="http://schemas.microsoft.com/office/drawing/2016/5/13/chartex" xmlns:cx8="http://schemas.microsoft.com/office/drawing/2016/5/14/chartex" xmlns:mc="http://schemas.openxmlformats.org/markup-compatibility/2006" xmlns:aink="http://schemas.microsoft.com/office/drawing/2016/ink" xmlns:am3d="http://schemas.microsoft.com/office/drawing/2017/model3d" xmlns:o="urn:schemas-microsoft-com:office:office" xmlns:r="http://schemas.openxmlformats.org/officeDocument/2006/relationships" xmlns:m="http://schemas.openxmlformats.org/officeDocument/2006/math" xmlns:v="urn:schemas-microsoft-com:vml" xmlns:wp14="http://schemas.microsoft.com/office/word/2010/wordprocessingDrawing" xmlns:wp="http://schemas.openxmlformats.org/drawingml/2006/wordprocessingDrawing" xmlns:w10="urn:schemas-microsoft-com:office:word" xmlns:w="http://schemas.openxmlformats.org/wordprocessingml/2006/main" xmlns:w14="http://schemas.microsoft.com/office/word/2010/wordml" xmlns:w15="http://schemas.microsoft.com/office/word/2012/wordml" xmlns:w16cex="http://schemas.microsoft.com/office/word/2018/wordml/cex" xmlns:w16cid="http://schemas.microsoft.com/office/word/2016/wordml/cid" xmlns:w16="http://schemas.microsoft.com/office/word/2018/wordml" xmlns:w16se="http://schemas.microsoft.com/office/word/2015/wordml/symex" xmlns:wpg="http://schemas.microsoft.com/office/word/2010/wordprocessingGroup" xmlns:wpi="http://schemas.microsoft.com/office/word/2010/wordprocessingInk" xmlns:wne="http://schemas.microsoft.com/office/word/2006/wordml" xmlns:wps="http://schemas.microsoft.com/office/word/2010/wordprocessingShape" mc:Ignorable="w14 w15 w16se w16cid w16 w16cex wp14">
+<w:hdr xmlns:wpc="http://schemas.microsoft.com/office/word/2010/wordprocessingCanvas" xmlns:cx="http://schemas.microsoft.com/office/drawing/2014/chartex" xmlns:cx1="http://schemas.microsoft.com/office/drawing/2015/9/8/chartex" xmlns:cx2="http://schemas.microsoft.com/office/drawing/2015/10/21/chartex" xmlns:cx3="http://schemas.microsoft.com/office/drawing/2016/5/9/chartex" xmlns:cx4="http://schemas.microsoft.com/office/drawing/2016/5/10/chartex" xmlns:cx5="http://schemas.microsoft.com/office/drawing/2016/5/11/chartex" xmlns:cx6="http://schemas.microsoft.com/office/drawing/2016/5/12/chartex" xmlns:cx7="http://schemas.microsoft.com/office/drawing/2016/5/13/chartex" xmlns:cx8="http://schemas.microsoft.com/office/drawing/2016/5/14/chartex" xmlns:mc="http://schemas.openxmlformats.org/markup-compatibility/2006" xmlns:aink="http://schemas.microsoft.com/office/drawing/2016/ink" xmlns:am3d="http://schemas.microsoft.com/office/drawing/2017/model3d" xmlns:o="urn:schemas-microsoft-com:office:office" xmlns:r="http://schemas.openxmlformats.org/officeDocument/2006/relationships" xmlns:m="http://schemas.openxmlformats.org/officeDocument/2006/math" xmlns:v="urn:schemas-microsoft-com:vml" xmlns:wp14="http://schemas.microsoft.com/office/word/2010/wordprocessingDrawing" xmlns:wp="http://schemas.openxmlformats.org/drawingml/2006/wordprocessingDrawing" xmlns:w10="urn:schemas-microsoft-com:office:word" xmlns:w="http://schemas.openxmlformats.org/wordprocessingml/2006/main" xmlns:w14="http://schemas.microsoft.com/office/word/2010/wordml" xmlns:w15="http://schemas.microsoft.com/office/word/2012/wordml" xmlns:w16cex="http://schemas.microsoft.com/office/word/2018/wordml/cex" xmlns:w16cid="http://schemas.microsoft.com/office/word/2016/wordml/cid" xmlns:w16="http://schemas.microsoft.com/office/word/2018/wordml" xmlns:w16sdtdh="http://schemas.microsoft.com/office/word/2020/wordml/sdtdatahash" xmlns:w16se="http://schemas.microsoft.com/office/word/2015/wordml/symex" xmlns:wpg="http://schemas.microsoft.com/office/word/2010/wordprocessingGroup" xmlns:wpi="http://schemas.microsoft.com/office/word/2010/wordprocessingInk" xmlns:wne="http://schemas.microsoft.com/office/word/2006/wordml" xmlns:wps="http://schemas.microsoft.com/office/word/2010/wordprocessingShape" mc:Ignorable="w14 w15 w16se w16cid w16 w16cex w16sdtdh wp14">
   <w:p>
     <w:pPr>
       <w:pStyle w:val="Header"/>
@@ -451,7 +406,7 @@
 </file>
 
 <file path=word/header3.xml><?xml version="1.0" encoding="utf-8"?>
-<w:hdr xmlns:wpc="http://schemas.microsoft.com/office/word/2010/wordprocessingCanvas" xmlns:cx="http://schemas.microsoft.com/office/drawing/2014/chartex" xmlns:cx1="http://schemas.microsoft.com/office/drawing/2015/9/8/chartex" xmlns:cx2="http://schemas.microsoft.com/office/drawing/2015/10/21/chartex" xmlns:cx3="http://schemas.microsoft.com/office/drawing/2016/5/9/chartex" xmlns:cx4="http://schemas.microsoft.com/office/drawing/2016/5/10/chartex" xmlns:cx5="http://schemas.microsoft.com/office/drawing/2016/5/11/chartex" xmlns:cx6="http://schemas.microsoft.com/office/drawing/2016/5/12/chartex" xmlns:cx7="http://schemas.microsoft.com/office/drawing/2016/5/13/chartex" xmlns:cx8="http://schemas.microsoft.com/office/drawing/2016/5/14/chartex" xmlns:mc="http://schemas.openxmlformats.org/markup-compatibility/2006" xmlns:aink="http://schemas.microsoft.com/office/drawing/2016/ink" xmlns:am3d="http://schemas.microsoft.com/office/drawing/2017/model3d" xmlns:o="urn:schemas-microsoft-com:office:office" xmlns:r="http://schemas.openxmlformats.org/officeDocument/2006/relationships" xmlns:m="http://schemas.openxmlformats.org/officeDocument/2006/math" xmlns:v="urn:schemas-microsoft-com:vml" xmlns:wp14="http://schemas.microsoft.com/office/word/2010/wordprocessingDrawing" xmlns:wp="http://schemas.openxmlformats.org/drawingml/2006/wordprocessingDrawing" xmlns:w10="urn:schemas-microsoft-com:office:word" xmlns:w="http://schemas.openxmlformats.org/wordprocessingml/2006/main" xmlns:w14="http://schemas.microsoft.com/office/word/2010/wordml" xmlns:w15="http://schemas.microsoft.com/office/word/2012/wordml" xmlns:w16cex="http://schemas.microsoft.com/office/word/2018/wordml/cex" xmlns:w16cid="http://schemas.microsoft.com/office/word/2016/wordml/cid" xmlns:w16="http://schemas.microsoft.com/office/word/2018/wordml" xmlns:w16se="http://schemas.microsoft.com/office/word/2015/wordml/symex" xmlns:wpg="http://schemas.microsoft.com/office/word/2010/wordprocessingGroup" xmlns:wpi="http://schemas.microsoft.com/office/word/2010/wordprocessingInk" xmlns:wne="http://schemas.microsoft.com/office/word/2006/wordml" xmlns:wps="http://schemas.microsoft.com/office/word/2010/wordprocessingShape" mc:Ignorable="w14 w15 w16se w16cid w16 w16cex wp14">
+<w:hdr xmlns:wpc="http://schemas.microsoft.com/office/word/2010/wordprocessingCanvas" xmlns:cx="http://schemas.microsoft.com/office/drawing/2014/chartex" xmlns:cx1="http://schemas.microsoft.com/office/drawing/2015/9/8/chartex" xmlns:cx2="http://schemas.microsoft.com/office/drawing/2015/10/21/chartex" xmlns:cx3="http://schemas.microsoft.com/office/drawing/2016/5/9/chartex" xmlns:cx4="http://schemas.microsoft.com/office/drawing/2016/5/10/chartex" xmlns:cx5="http://schemas.microsoft.com/office/drawing/2016/5/11/chartex" xmlns:cx6="http://schemas.microsoft.com/office/drawing/2016/5/12/chartex" xmlns:cx7="http://schemas.microsoft.com/office/drawing/2016/5/13/chartex" xmlns:cx8="http://schemas.microsoft.com/office/drawing/2016/5/14/chartex" xmlns:mc="http://schemas.openxmlformats.org/markup-compatibility/2006" xmlns:aink="http://schemas.microsoft.com/office/drawing/2016/ink" xmlns:am3d="http://schemas.microsoft.com/office/drawing/2017/model3d" xmlns:o="urn:schemas-microsoft-com:office:office" xmlns:r="http://schemas.openxmlformats.org/officeDocument/2006/relationships" xmlns:m="http://schemas.openxmlformats.org/officeDocument/2006/math" xmlns:v="urn:schemas-microsoft-com:vml" xmlns:wp14="http://schemas.microsoft.com/office/word/2010/wordprocessingDrawing" xmlns:wp="http://schemas.openxmlformats.org/drawingml/2006/wordprocessingDrawing" xmlns:w10="urn:schemas-microsoft-com:office:word" xmlns:w="http://schemas.openxmlformats.org/wordprocessingml/2006/main" xmlns:w14="http://schemas.microsoft.com/office/word/2010/wordml" xmlns:w15="http://schemas.microsoft.com/office/word/2012/wordml" xmlns:w16cex="http://schemas.microsoft.com/office/word/2018/wordml/cex" xmlns:w16cid="http://schemas.microsoft.com/office/word/2016/wordml/cid" xmlns:w16="http://schemas.microsoft.com/office/word/2018/wordml" xmlns:w16sdtdh="http://schemas.microsoft.com/office/word/2020/wordml/sdtdatahash" xmlns:w16se="http://schemas.microsoft.com/office/word/2015/wordml/symex" xmlns:wpg="http://schemas.microsoft.com/office/word/2010/wordprocessingGroup" xmlns:wpi="http://schemas.microsoft.com/office/word/2010/wordprocessingInk" xmlns:wne="http://schemas.microsoft.com/office/word/2006/wordml" xmlns:wps="http://schemas.microsoft.com/office/word/2010/wordprocessingShape" mc:Ignorable="w14 w15 w16se w16cid w16 w16cex w16sdtdh wp14">
   <w:p>
     <w:pPr>
       <w:pStyle w:val="Header"/>
@@ -491,7 +446,7 @@
 </file>
 
 <file path=word/styles.xml><?xml version="1.0" encoding="utf-8"?>
-<w:styles xmlns:mc="http://schemas.openxmlformats.org/markup-compatibility/2006" xmlns:r="http://schemas.openxmlformats.org/officeDocument/2006/relationships" xmlns:w="http://schemas.openxmlformats.org/wordprocessingml/2006/main" xmlns:w14="http://schemas.microsoft.com/office/word/2010/wordml" xmlns:w15="http://schemas.microsoft.com/office/word/2012/wordml" xmlns:w16cex="http://schemas.microsoft.com/office/word/2018/wordml/cex" xmlns:w16cid="http://schemas.microsoft.com/office/word/2016/wordml/cid" xmlns:w16="http://schemas.microsoft.com/office/word/2018/wordml" xmlns:w16se="http://schemas.microsoft.com/office/word/2015/wordml/symex" mc:Ignorable="w14 w15 w16se w16cid w16 w16cex">
+<w:styles xmlns:mc="http://schemas.openxmlformats.org/markup-compatibility/2006" xmlns:r="http://schemas.openxmlformats.org/officeDocument/2006/relationships" xmlns:w="http://schemas.openxmlformats.org/wordprocessingml/2006/main" xmlns:w14="http://schemas.microsoft.com/office/word/2010/wordml" xmlns:w15="http://schemas.microsoft.com/office/word/2012/wordml" xmlns:w16cex="http://schemas.microsoft.com/office/word/2018/wordml/cex" xmlns:w16cid="http://schemas.microsoft.com/office/word/2016/wordml/cid" xmlns:w16="http://schemas.microsoft.com/office/word/2018/wordml" xmlns:w16sdtdh="http://schemas.microsoft.com/office/word/2020/wordml/sdtdatahash" xmlns:w16se="http://schemas.microsoft.com/office/word/2015/wordml/symex" mc:Ignorable="w14 w15 w16se w16cid w16 w16cex w16sdtdh">
   <w:docDefaults>
     <w:rPrDefault>
       <w:rPr>
@@ -1892,25 +1847,6 @@
 </file>
 
 <file path=customXml/item1.xml><?xml version="1.0" encoding="utf-8"?>
-<b:Sources xmlns:b="http://schemas.openxmlformats.org/officeDocument/2006/bibliography" xmlns="http://schemas.openxmlformats.org/officeDocument/2006/bibliography" SelectedStyle="\APASixthEditionOfficeOnline.xsl" StyleName="APA" Version="6"/>
-</file>
-
-<file path=customXml/item2.xml><?xml version="1.0" encoding="utf-8"?>
-<p:properties xmlns:p="http://schemas.microsoft.com/office/2006/metadata/properties" xmlns:xsi="http://www.w3.org/2001/XMLSchema-instance" xmlns:pc="http://schemas.microsoft.com/office/infopath/2007/PartnerControls">
-  <documentManagement/>
-</p:properties>
-</file>
-
-<file path=customXml/item3.xml><?xml version="1.0" encoding="utf-8"?>
-<?mso-contentType ?>
-<FormTemplates xmlns="http://schemas.microsoft.com/sharepoint/v3/contenttype/forms">
-  <Display>DocumentLibraryForm</Display>
-  <Edit>DocumentLibraryForm</Edit>
-  <New>DocumentLibraryForm</New>
-</FormTemplates>
-</file>
-
-<file path=customXml/item4.xml><?xml version="1.0" encoding="utf-8"?>
 <ct:contentTypeSchema xmlns:ct="http://schemas.microsoft.com/office/2006/metadata/contentType" xmlns:ma="http://schemas.microsoft.com/office/2006/metadata/properties/metaAttributes" ct:_="" ma:_="" ma:contentTypeName="Document" ma:contentTypeID="0x01010019D8A6075A38774CBB7435B2E28E1172" ma:contentTypeVersion="12" ma:contentTypeDescription="Create a new document." ma:contentTypeScope="" ma:versionID="1436ff9a76eda1bceced3ce4b2e1569a">
   <xsd:schema xmlns:xsd="http://www.w3.org/2001/XMLSchema" xmlns:xs="http://www.w3.org/2001/XMLSchema" xmlns:p="http://schemas.microsoft.com/office/2006/metadata/properties" xmlns:ns3="15c75a40-beea-4f32-bd21-88d7e546909a" xmlns:ns4="64f6dfa4-c15c-473c-a29c-64c06eb14034" targetNamespace="http://schemas.microsoft.com/office/2006/metadata/properties" ma:root="true" ma:fieldsID="af29f714cbdd221b55c36da49f76fb45" ns3:_="" ns4:_="">
     <xsd:import namespace="15c75a40-beea-4f32-bd21-88d7e546909a"/>
@@ -2127,32 +2063,26 @@
 </ct:contentTypeSchema>
 </file>
 
-<file path=customXml/itemProps1.xml><?xml version="1.0" encoding="utf-8"?>
-<ds:datastoreItem xmlns:ds="http://schemas.openxmlformats.org/officeDocument/2006/customXml" ds:itemID="{1C48DBB3-CF99-4595-9320-D6A6AD73587D}">
-  <ds:schemaRefs>
-    <ds:schemaRef ds:uri="http://schemas.openxmlformats.org/officeDocument/2006/bibliography"/>
-  </ds:schemaRefs>
-</ds:datastoreItem>
+<file path=customXml/item2.xml><?xml version="1.0" encoding="utf-8"?>
+<?mso-contentType ?>
+<FormTemplates xmlns="http://schemas.microsoft.com/sharepoint/v3/contenttype/forms">
+  <Display>DocumentLibraryForm</Display>
+  <Edit>DocumentLibraryForm</Edit>
+  <New>DocumentLibraryForm</New>
+</FormTemplates>
 </file>
 
-<file path=customXml/itemProps2.xml><?xml version="1.0" encoding="utf-8"?>
-<ds:datastoreItem xmlns:ds="http://schemas.openxmlformats.org/officeDocument/2006/customXml" ds:itemID="{D14A6D29-AD82-4647-AF9D-CCB0F8D8DC83}">
-  <ds:schemaRefs>
-    <ds:schemaRef ds:uri="http://schemas.microsoft.com/office/2006/metadata/properties"/>
-    <ds:schemaRef ds:uri="http://schemas.microsoft.com/office/infopath/2007/PartnerControls"/>
-  </ds:schemaRefs>
-</ds:datastoreItem>
+<file path=customXml/item3.xml><?xml version="1.0" encoding="utf-8"?>
+<p:properties xmlns:p="http://schemas.microsoft.com/office/2006/metadata/properties" xmlns:xsi="http://www.w3.org/2001/XMLSchema-instance" xmlns:pc="http://schemas.microsoft.com/office/infopath/2007/PartnerControls">
+  <documentManagement/>
+</p:properties>
 </file>
 
-<file path=customXml/itemProps3.xml><?xml version="1.0" encoding="utf-8"?>
-<ds:datastoreItem xmlns:ds="http://schemas.openxmlformats.org/officeDocument/2006/customXml" ds:itemID="{6DF1993D-A90D-4E24-B294-08DBAEEA7A2D}">
-  <ds:schemaRefs>
-    <ds:schemaRef ds:uri="http://schemas.microsoft.com/sharepoint/v3/contenttype/forms"/>
-  </ds:schemaRefs>
-</ds:datastoreItem>
+<file path=customXml/item4.xml><?xml version="1.0" encoding="utf-8"?>
+<b:Sources xmlns:b="http://schemas.openxmlformats.org/officeDocument/2006/bibliography" xmlns="http://schemas.openxmlformats.org/officeDocument/2006/bibliography" SelectedStyle="\APASixthEditionOfficeOnline.xsl" StyleName="APA" Version="6"/>
 </file>
 
-<file path=customXml/itemProps4.xml><?xml version="1.0" encoding="utf-8"?>
+<file path=customXml/itemProps1.xml><?xml version="1.0" encoding="utf-8"?>
 <ds:datastoreItem xmlns:ds="http://schemas.openxmlformats.org/officeDocument/2006/customXml" ds:itemID="{AFBE396F-0AA5-4815-AAB7-B4619CEBAEDF}">
   <ds:schemaRefs>
     <ds:schemaRef ds:uri="http://schemas.microsoft.com/office/2006/metadata/contentType"/>
@@ -2169,4 +2099,29 @@
     <ds:schemaRef ds:uri="http://schemas.microsoft.com/internal/obd"/>
   </ds:schemaRefs>
 </ds:datastoreItem>
+</file>
+
+<file path=customXml/itemProps2.xml><?xml version="1.0" encoding="utf-8"?>
+<ds:datastoreItem xmlns:ds="http://schemas.openxmlformats.org/officeDocument/2006/customXml" ds:itemID="{6DF1993D-A90D-4E24-B294-08DBAEEA7A2D}">
+  <ds:schemaRefs>
+    <ds:schemaRef ds:uri="http://schemas.microsoft.com/sharepoint/v3/contenttype/forms"/>
+  </ds:schemaRefs>
+</ds:datastoreItem>
+</file>
+
+<file path=customXml/itemProps3.xml><?xml version="1.0" encoding="utf-8"?>
+<ds:datastoreItem xmlns:ds="http://schemas.openxmlformats.org/officeDocument/2006/customXml" ds:itemID="{D14A6D29-AD82-4647-AF9D-CCB0F8D8DC83}">
+  <ds:schemaRefs>
+    <ds:schemaRef ds:uri="http://schemas.microsoft.com/office/2006/metadata/properties"/>
+    <ds:schemaRef ds:uri="http://schemas.microsoft.com/office/infopath/2007/PartnerControls"/>
+  </ds:schemaRefs>
+</ds:datastoreItem>
+</file>
+
+<file path=customXml/itemProps4.xml><?xml version="1.0" encoding="utf-8"?>
+<ds:datastoreItem xmlns:ds="http://schemas.openxmlformats.org/officeDocument/2006/customXml" ds:itemID="{1C48DBB3-CF99-4595-9320-D6A6AD73587D}">
+  <ds:schemaRefs>
+    <ds:schemaRef ds:uri="http://schemas.openxmlformats.org/officeDocument/2006/bibliography"/>
+  </ds:schemaRefs>
+</ds:datastoreItem>
 </file>
</xml_diff>